<commit_message>
margin notes working in OTA docx generated
git-svn-id: svn://svn.code.sf.net/p/tei/code/trunk/Stylesheets@10758 e5332ce4-a50f-0410-b94b-d658400b0204
</commit_message>
<xml_diff>
--- a/profiles/ota/docx/template.docx
+++ b/profiles/ota/docx/template.docx
@@ -1736,10 +1736,13 @@
   <w:style w:type="paragraph" w:default="1" w:styleId="Normal">
     <w:name w:val="Normal"/>
     <w:qFormat/>
-    <w:rsid w:val="005B7016"/>
+    <w:rsid w:val="00453264"/>
     <w:pPr>
       <w:ind w:left="0" w:firstLine="0"/>
     </w:pPr>
+    <w:rPr>
+      <w:rFonts w:ascii="Baskerville" w:hAnsi="Baskerville"/>
+    </w:rPr>
   </w:style>
   <w:style w:type="paragraph" w:styleId="Heading1">
     <w:name w:val="heading 1"/>
@@ -1748,14 +1751,14 @@
     <w:link w:val="Heading1Char"/>
     <w:uiPriority w:val="9"/>
     <w:qFormat/>
-    <w:rsid w:val="002576D7"/>
+    <w:rsid w:val="00DE6D08"/>
     <w:pPr>
       <w:keepNext/>
       <w:keepLines/>
       <w:outlineLvl w:val="0"/>
     </w:pPr>
     <w:rPr>
-      <w:rFonts w:asciiTheme="majorHAnsi" w:eastAsiaTheme="majorEastAsia" w:hAnsiTheme="majorHAnsi" w:cstheme="majorBidi"/>
+      <w:rFonts w:eastAsiaTheme="majorEastAsia" w:cstheme="majorBidi"/>
       <w:b/>
       <w:bCs/>
       <w:color w:val="000000" w:themeColor="text1"/>
@@ -2053,9 +2056,9 @@
     <w:basedOn w:val="DefaultParagraphFont"/>
     <w:link w:val="Heading1"/>
     <w:uiPriority w:val="9"/>
-    <w:rsid w:val="005738BD"/>
-    <w:rPr>
-      <w:rFonts w:asciiTheme="majorHAnsi" w:eastAsiaTheme="majorEastAsia" w:hAnsiTheme="majorHAnsi" w:cstheme="majorBidi"/>
+    <w:rsid w:val="00DE6D08"/>
+    <w:rPr>
+      <w:rFonts w:ascii="Baskerville" w:eastAsiaTheme="majorEastAsia" w:hAnsi="Baskerville" w:cstheme="majorBidi"/>
       <w:b/>
       <w:bCs/>
       <w:color w:val="000000" w:themeColor="text1"/>
@@ -3118,7 +3121,10 @@
     <w:name w:val="GeneratedTitle"/>
     <w:basedOn w:val="Title"/>
     <w:qFormat/>
-    <w:rsid w:val="00113B00"/>
+    <w:rsid w:val="00DE6D08"/>
+    <w:rPr>
+      <w:rFonts w:ascii="Baskerville" w:hAnsi="Baskerville"/>
+    </w:rPr>
   </w:style>
   <w:style w:type="paragraph" w:customStyle="1" w:styleId="ANNEX">
     <w:name w:val="ANNEX"/>
@@ -3134,6 +3140,32 @@
     <w:rPr>
       <w:b/>
       <w:sz w:val="28"/>
+    </w:rPr>
+  </w:style>
+  <w:style w:type="paragraph" w:customStyle="1" w:styleId="marginOuter">
+    <w:name w:val="marginOuter"/>
+    <w:basedOn w:val="Normal"/>
+    <w:next w:val="Normal"/>
+    <w:link w:val="marginOuterChar"/>
+    <w:qFormat/>
+    <w:rsid w:val="00453264"/>
+    <w:pPr>
+      <w:framePr w:w="1701" w:hSpace="181" w:vSpace="181" w:wrap="around" w:vAnchor="text" w:hAnchor="page" w:xAlign="outside" w:y="1"/>
+    </w:pPr>
+    <w:rPr>
+      <w:sz w:val="20"/>
+      <w:szCs w:val="20"/>
+    </w:rPr>
+  </w:style>
+  <w:style w:type="character" w:customStyle="1" w:styleId="marginOuterChar">
+    <w:name w:val="marginOuter Char"/>
+    <w:basedOn w:val="DefaultParagraphFont"/>
+    <w:link w:val="marginOuter"/>
+    <w:rsid w:val="00453264"/>
+    <w:rPr>
+      <w:rFonts w:ascii="Baskerville" w:hAnsi="Baskerville"/>
+      <w:sz w:val="20"/>
+      <w:szCs w:val="20"/>
     </w:rPr>
   </w:style>
 </w:styles>
@@ -3386,10 +3418,13 @@
   <w:style w:type="paragraph" w:default="1" w:styleId="Normal">
     <w:name w:val="Normal"/>
     <w:qFormat/>
-    <w:rsid w:val="005B7016"/>
+    <w:rsid w:val="00453264"/>
     <w:pPr>
       <w:ind w:left="0" w:firstLine="0"/>
     </w:pPr>
+    <w:rPr>
+      <w:rFonts w:ascii="Baskerville" w:hAnsi="Baskerville"/>
+    </w:rPr>
   </w:style>
   <w:style w:type="paragraph" w:styleId="Heading1">
     <w:name w:val="heading 1"/>
@@ -3398,14 +3433,14 @@
     <w:link w:val="Heading1Char"/>
     <w:uiPriority w:val="9"/>
     <w:qFormat/>
-    <w:rsid w:val="002576D7"/>
+    <w:rsid w:val="00DE6D08"/>
     <w:pPr>
       <w:keepNext/>
       <w:keepLines/>
       <w:outlineLvl w:val="0"/>
     </w:pPr>
     <w:rPr>
-      <w:rFonts w:asciiTheme="majorHAnsi" w:eastAsiaTheme="majorEastAsia" w:hAnsiTheme="majorHAnsi" w:cstheme="majorBidi"/>
+      <w:rFonts w:eastAsiaTheme="majorEastAsia" w:cstheme="majorBidi"/>
       <w:b/>
       <w:bCs/>
       <w:color w:val="000000" w:themeColor="text1"/>
@@ -3703,9 +3738,9 @@
     <w:basedOn w:val="DefaultParagraphFont"/>
     <w:link w:val="Heading1"/>
     <w:uiPriority w:val="9"/>
-    <w:rsid w:val="005738BD"/>
-    <w:rPr>
-      <w:rFonts w:asciiTheme="majorHAnsi" w:eastAsiaTheme="majorEastAsia" w:hAnsiTheme="majorHAnsi" w:cstheme="majorBidi"/>
+    <w:rsid w:val="00DE6D08"/>
+    <w:rPr>
+      <w:rFonts w:ascii="Baskerville" w:eastAsiaTheme="majorEastAsia" w:hAnsi="Baskerville" w:cstheme="majorBidi"/>
       <w:b/>
       <w:bCs/>
       <w:color w:val="000000" w:themeColor="text1"/>
@@ -4768,7 +4803,10 @@
     <w:name w:val="GeneratedTitle"/>
     <w:basedOn w:val="Title"/>
     <w:qFormat/>
-    <w:rsid w:val="00113B00"/>
+    <w:rsid w:val="00DE6D08"/>
+    <w:rPr>
+      <w:rFonts w:ascii="Baskerville" w:hAnsi="Baskerville"/>
+    </w:rPr>
   </w:style>
   <w:style w:type="paragraph" w:customStyle="1" w:styleId="ANNEX">
     <w:name w:val="ANNEX"/>
@@ -4784,6 +4822,32 @@
     <w:rPr>
       <w:b/>
       <w:sz w:val="28"/>
+    </w:rPr>
+  </w:style>
+  <w:style w:type="paragraph" w:customStyle="1" w:styleId="marginOuter">
+    <w:name w:val="marginOuter"/>
+    <w:basedOn w:val="Normal"/>
+    <w:next w:val="Normal"/>
+    <w:link w:val="marginOuterChar"/>
+    <w:qFormat/>
+    <w:rsid w:val="00453264"/>
+    <w:pPr>
+      <w:framePr w:w="1701" w:hSpace="181" w:vSpace="181" w:wrap="around" w:vAnchor="text" w:hAnchor="page" w:xAlign="outside" w:y="1"/>
+    </w:pPr>
+    <w:rPr>
+      <w:sz w:val="20"/>
+      <w:szCs w:val="20"/>
+    </w:rPr>
+  </w:style>
+  <w:style w:type="character" w:customStyle="1" w:styleId="marginOuterChar">
+    <w:name w:val="marginOuter Char"/>
+    <w:basedOn w:val="DefaultParagraphFont"/>
+    <w:link w:val="marginOuter"/>
+    <w:rsid w:val="00453264"/>
+    <w:rPr>
+      <w:rFonts w:ascii="Baskerville" w:hAnsi="Baskerville"/>
+      <w:sz w:val="20"/>
+      <w:szCs w:val="20"/>
     </w:rPr>
   </w:style>
 </w:styles>

</xml_diff>

<commit_message>
a lot of changes trying to normalize the way <note> is processed in different output formats. more to do...
git-svn-id: svn://svn.code.sf.net/p/tei/code/trunk/Stylesheets@11128 e5332ce4-a50f-0410-b94b-d658400b0204
</commit_message>
<xml_diff>
--- a/profiles/ota/docx/template.docx
+++ b/profiles/ota/docx/template.docx
@@ -4,8 +4,7 @@
   <w:body>
     <w:p>
       <w:pPr>
-        <w:pStyle w:val="marginOuter"/>
-        <w:framePr w:wrap="around"/>
+        <w:pStyle w:val="Quote"/>
       </w:pPr>
       <w:bookmarkStart w:id="0" w:name="_GoBack"/>
       <w:bookmarkEnd w:id="0"/>
@@ -3169,6 +3168,39 @@
       <w:szCs w:val="20"/>
     </w:rPr>
   </w:style>
+  <w:style w:type="paragraph" w:styleId="Quote">
+    <w:name w:val="Quote"/>
+    <w:basedOn w:val="Normal"/>
+    <w:next w:val="Normal"/>
+    <w:link w:val="QuoteChar"/>
+    <w:uiPriority w:val="29"/>
+    <w:semiHidden/>
+    <w:qFormat/>
+    <w:rsid w:val="005157A8"/>
+    <w:pPr>
+      <w:spacing w:before="120" w:after="120"/>
+      <w:ind w:left="113" w:right="113"/>
+    </w:pPr>
+    <w:rPr>
+      <w:i/>
+      <w:iCs/>
+      <w:color w:val="000000" w:themeColor="text1"/>
+    </w:rPr>
+  </w:style>
+  <w:style w:type="character" w:customStyle="1" w:styleId="QuoteChar">
+    <w:name w:val="Quote Char"/>
+    <w:basedOn w:val="DefaultParagraphFont"/>
+    <w:link w:val="Quote"/>
+    <w:uiPriority w:val="29"/>
+    <w:semiHidden/>
+    <w:rsid w:val="005157A8"/>
+    <w:rPr>
+      <w:rFonts w:ascii="Baskerville" w:hAnsi="Baskerville"/>
+      <w:i/>
+      <w:iCs/>
+      <w:color w:val="000000" w:themeColor="text1"/>
+    </w:rPr>
+  </w:style>
 </w:styles>
 </file>
 
@@ -4849,6 +4881,39 @@
       <w:rFonts w:ascii="Baskerville" w:hAnsi="Baskerville"/>
       <w:sz w:val="20"/>
       <w:szCs w:val="20"/>
+    </w:rPr>
+  </w:style>
+  <w:style w:type="paragraph" w:styleId="Quote">
+    <w:name w:val="Quote"/>
+    <w:basedOn w:val="Normal"/>
+    <w:next w:val="Normal"/>
+    <w:link w:val="QuoteChar"/>
+    <w:uiPriority w:val="29"/>
+    <w:semiHidden/>
+    <w:qFormat/>
+    <w:rsid w:val="005157A8"/>
+    <w:pPr>
+      <w:spacing w:before="120" w:after="120"/>
+      <w:ind w:left="113" w:right="113"/>
+    </w:pPr>
+    <w:rPr>
+      <w:i/>
+      <w:iCs/>
+      <w:color w:val="000000" w:themeColor="text1"/>
+    </w:rPr>
+  </w:style>
+  <w:style w:type="character" w:customStyle="1" w:styleId="QuoteChar">
+    <w:name w:val="Quote Char"/>
+    <w:basedOn w:val="DefaultParagraphFont"/>
+    <w:link w:val="Quote"/>
+    <w:uiPriority w:val="29"/>
+    <w:semiHidden/>
+    <w:rsid w:val="005157A8"/>
+    <w:rPr>
+      <w:rFonts w:ascii="Baskerville" w:hAnsi="Baskerville"/>
+      <w:i/>
+      <w:iCs/>
+      <w:color w:val="000000" w:themeColor="text1"/>
     </w:rPr>
   </w:style>
 </w:styles>

</xml_diff>